<commit_message>
fix tamplate perjanjian kredit
</commit_message>
<xml_diff>
--- a/src/templates/FLEKSI.docx
+++ b/src/templates/FLEKSI.docx
@@ -45,7 +45,7 @@
                         <v:path o:extrusionok="f" gradientshapeok="t" o:connecttype="rect"/>
                         <o:lock v:ext="edit" aspectratio="t"/>
                       </v:shapetype>
-                      <v:shape id="Picture 7" o:spid="_x0000_i1025" type="#_x0000_t75" alt="" style="width:53.05pt;height:44.2pt;visibility:visible;mso-width-percent:0;mso-height-percent:0;mso-width-percent:0;mso-height-percent:0">
+                      <v:shape id="Picture 7" o:spid="_x0000_i1025" type="#_x0000_t75" alt="" style="width:53.6pt;height:44.45pt;visibility:visible;mso-width-percent:0;mso-height-percent:0;mso-width-percent:0;mso-height-percent:0">
                         <v:imagedata r:id="rId7" o:title="LOGO SAHABAT SEJATI"/>
                       </v:shape>
                     </w:pict>
@@ -118,7 +118,25 @@
           <w:sz w:val="20"/>
           <w:szCs w:val="20"/>
         </w:rPr>
-        <w:t xml:space="preserve"> Telp. (0231) 341066</w:t>
+        <w:t xml:space="preserve"> </w:t>
+      </w:r>
+      <w:proofErr w:type="spellStart"/>
+      <w:r>
+        <w:rPr>
+          <w:rFonts w:ascii="Book Antiqua" w:hAnsi="Book Antiqua"/>
+          <w:sz w:val="20"/>
+          <w:szCs w:val="20"/>
+        </w:rPr>
+        <w:t>Telp</w:t>
+      </w:r>
+      <w:proofErr w:type="spellEnd"/>
+      <w:r>
+        <w:rPr>
+          <w:rFonts w:ascii="Book Antiqua" w:hAnsi="Book Antiqua"/>
+          <w:sz w:val="20"/>
+          <w:szCs w:val="20"/>
+        </w:rPr>
+        <w:t>. (0231) 341066</w:t>
       </w:r>
     </w:p>
     <w:p>
@@ -280,7 +298,7 @@
           <w:sz w:val="20"/>
           <w:szCs w:val="20"/>
         </w:rPr>
-        <w:t>Pada hari :</w:t>
+        <w:t>Pada hari</w:t>
       </w:r>
       <w:r>
         <w:rPr>
@@ -299,8 +317,9 @@
           <w:szCs w:val="20"/>
           <w:lang w:val="en-US"/>
         </w:rPr>
-        <w:fldChar w:fldCharType="begin"/>
-      </w:r>
+        <w:t>{{</w:t>
+      </w:r>
+      <w:proofErr w:type="spellStart"/>
       <w:r>
         <w:rPr>
           <w:rFonts w:cs="Courier New"/>
@@ -309,8 +328,9 @@
           <w:szCs w:val="20"/>
           <w:lang w:val="en-US"/>
         </w:rPr>
-        <w:instrText xml:space="preserve"> MERGEFIELD hari </w:instrText>
-      </w:r>
+        <w:t>hari</w:t>
+      </w:r>
+      <w:proofErr w:type="spellEnd"/>
       <w:r>
         <w:rPr>
           <w:rFonts w:cs="Courier New"/>
@@ -319,28 +339,7 @@
           <w:szCs w:val="20"/>
           <w:lang w:val="en-US"/>
         </w:rPr>
-        <w:fldChar w:fldCharType="separate"/>
-      </w:r>
-      <w:r>
-        <w:rPr>
-          <w:rFonts w:cs="Courier New"/>
-          <w:noProof/>
-          <w:color w:val="0083E6"/>
-          <w:sz w:val="20"/>
-          <w:szCs w:val="20"/>
-          <w:lang w:val="en-US"/>
-        </w:rPr>
-        <w:t>Senin</w:t>
-      </w:r>
-      <w:r>
-        <w:rPr>
-          <w:rFonts w:cs="Courier New"/>
-          <w:color w:val="0083E6"/>
-          <w:sz w:val="20"/>
-          <w:szCs w:val="20"/>
-          <w:lang w:val="en-US"/>
-        </w:rPr>
-        <w:fldChar w:fldCharType="end"/>
+        <w:t>}}</w:t>
       </w:r>
       <w:r>
         <w:rPr>
@@ -512,8 +511,20 @@
           <w:sz w:val="20"/>
           <w:szCs w:val="20"/>
         </w:rPr>
-        <w:t>Aie Soesan</w:t>
-      </w:r>
+        <w:t xml:space="preserve">Aie </w:t>
+      </w:r>
+      <w:proofErr w:type="spellStart"/>
+      <w:r>
+        <w:rPr>
+          <w:rFonts w:cs="Courier New"/>
+          <w:b/>
+          <w:bCs/>
+          <w:sz w:val="20"/>
+          <w:szCs w:val="20"/>
+        </w:rPr>
+        <w:t>Soesan</w:t>
+      </w:r>
+      <w:proofErr w:type="spellEnd"/>
       <w:r>
         <w:rPr>
           <w:rFonts w:cs="Courier New"/>
@@ -649,7 +660,25 @@
           <w:sz w:val="20"/>
           <w:szCs w:val="20"/>
         </w:rPr>
-        <w:t xml:space="preserve">, yang dibuat di hadapan, Ramly Yusuf Angkat, S.H, M.Kn, Notaris Kabupaten Cirebon bertindak untuk dan atas nama PT. Bank </w:t>
+        <w:t xml:space="preserve">, yang dibuat di hadapan, Ramly Yusuf Angkat, S.H, </w:t>
+      </w:r>
+      <w:proofErr w:type="spellStart"/>
+      <w:r>
+        <w:rPr>
+          <w:rFonts w:cs="Courier New"/>
+          <w:sz w:val="20"/>
+          <w:szCs w:val="20"/>
+        </w:rPr>
+        <w:t>M.Kn</w:t>
+      </w:r>
+      <w:proofErr w:type="spellEnd"/>
+      <w:r>
+        <w:rPr>
+          <w:rFonts w:cs="Courier New"/>
+          <w:sz w:val="20"/>
+          <w:szCs w:val="20"/>
+        </w:rPr>
+        <w:t xml:space="preserve">, Notaris Kabupaten Cirebon bertindak untuk dan atas nama PT. Bank </w:t>
       </w:r>
       <w:proofErr w:type="spellStart"/>
       <w:r>
@@ -781,7 +810,23 @@
           <w:sz w:val="20"/>
           <w:szCs w:val="20"/>
         </w:rPr>
-        <w:t>{{nama_debitur}}</w:t>
+        <w:t>{{</w:t>
+      </w:r>
+      <w:proofErr w:type="spellStart"/>
+      <w:r>
+        <w:rPr>
+          <w:sz w:val="20"/>
+          <w:szCs w:val="20"/>
+        </w:rPr>
+        <w:t>nama_debitur</w:t>
+      </w:r>
+      <w:proofErr w:type="spellEnd"/>
+      <w:r>
+        <w:rPr>
+          <w:sz w:val="20"/>
+          <w:szCs w:val="20"/>
+        </w:rPr>
+        <w:t>}}</w:t>
       </w:r>
       <w:bookmarkEnd w:id="1"/>
     </w:p>
@@ -800,7 +845,23 @@
           <w:sz w:val="20"/>
           <w:szCs w:val="20"/>
         </w:rPr>
-        <w:t>Tempat/Tgl Lahir</w:t>
+        <w:t>Tempat/</w:t>
+      </w:r>
+      <w:proofErr w:type="spellStart"/>
+      <w:r>
+        <w:rPr>
+          <w:sz w:val="20"/>
+          <w:szCs w:val="20"/>
+        </w:rPr>
+        <w:t>Tgl</w:t>
+      </w:r>
+      <w:proofErr w:type="spellEnd"/>
+      <w:r>
+        <w:rPr>
+          <w:sz w:val="20"/>
+          <w:szCs w:val="20"/>
+        </w:rPr>
+        <w:t xml:space="preserve"> Lahir</w:t>
       </w:r>
       <w:r>
         <w:rPr>
@@ -823,7 +884,23 @@
           <w:sz w:val="20"/>
           <w:szCs w:val="20"/>
         </w:rPr>
-        <w:t>{{tempat_lahir_debitur}}</w:t>
+        <w:t>{{</w:t>
+      </w:r>
+      <w:proofErr w:type="spellStart"/>
+      <w:r>
+        <w:rPr>
+          <w:sz w:val="20"/>
+          <w:szCs w:val="20"/>
+        </w:rPr>
+        <w:t>tempat_lahir_debitur</w:t>
+      </w:r>
+      <w:proofErr w:type="spellEnd"/>
+      <w:r>
+        <w:rPr>
+          <w:sz w:val="20"/>
+          <w:szCs w:val="20"/>
+        </w:rPr>
+        <w:t>}}</w:t>
       </w:r>
       <w:r>
         <w:rPr>
@@ -845,7 +922,23 @@
           <w:sz w:val="20"/>
           <w:szCs w:val="20"/>
         </w:rPr>
-        <w:t>{{tanggal_lahir_debitur}}</w:t>
+        <w:t>{{</w:t>
+      </w:r>
+      <w:proofErr w:type="spellStart"/>
+      <w:r>
+        <w:rPr>
+          <w:sz w:val="20"/>
+          <w:szCs w:val="20"/>
+        </w:rPr>
+        <w:t>tanggal_lahir_debitur</w:t>
+      </w:r>
+      <w:proofErr w:type="spellEnd"/>
+      <w:r>
+        <w:rPr>
+          <w:sz w:val="20"/>
+          <w:szCs w:val="20"/>
+        </w:rPr>
+        <w:t>}}</w:t>
       </w:r>
     </w:p>
     <w:bookmarkEnd w:id="2"/>
@@ -893,7 +986,23 @@
           <w:sz w:val="20"/>
           <w:szCs w:val="20"/>
         </w:rPr>
-        <w:t>{{alamat_debitur}}</w:t>
+        <w:t>{{</w:t>
+      </w:r>
+      <w:proofErr w:type="spellStart"/>
+      <w:r>
+        <w:rPr>
+          <w:sz w:val="20"/>
+          <w:szCs w:val="20"/>
+        </w:rPr>
+        <w:t>alamat_debitur</w:t>
+      </w:r>
+      <w:proofErr w:type="spellEnd"/>
+      <w:r>
+        <w:rPr>
+          <w:sz w:val="20"/>
+          <w:szCs w:val="20"/>
+        </w:rPr>
+        <w:t>}}</w:t>
       </w:r>
     </w:p>
     <w:p>
@@ -934,7 +1043,23 @@
           <w:sz w:val="20"/>
           <w:szCs w:val="20"/>
         </w:rPr>
-        <w:t>{{no_ktp_debitur}}</w:t>
+        <w:t>{{</w:t>
+      </w:r>
+      <w:proofErr w:type="spellStart"/>
+      <w:r>
+        <w:rPr>
+          <w:sz w:val="20"/>
+          <w:szCs w:val="20"/>
+        </w:rPr>
+        <w:t>no_ktp_debitur</w:t>
+      </w:r>
+      <w:proofErr w:type="spellEnd"/>
+      <w:r>
+        <w:rPr>
+          <w:sz w:val="20"/>
+          <w:szCs w:val="20"/>
+        </w:rPr>
+        <w:t>}}</w:t>
       </w:r>
       <w:bookmarkEnd w:id="3"/>
     </w:p>
@@ -1247,6 +1372,7 @@
         </w:rPr>
         <w:t>{{</w:t>
       </w:r>
+      <w:proofErr w:type="spellStart"/>
       <w:r>
         <w:rPr>
           <w:sz w:val="20"/>
@@ -1254,6 +1380,7 @@
         </w:rPr>
         <w:t>besar_pinjaman</w:t>
       </w:r>
+      <w:proofErr w:type="spellEnd"/>
       <w:r>
         <w:rPr>
           <w:sz w:val="20"/>
@@ -1409,6 +1536,7 @@
         <w:rPr>
           <w:sz w:val="20"/>
           <w:szCs w:val="20"/>
+          <w:lang w:val="en-US"/>
         </w:rPr>
         <w:t xml:space="preserve"> </w:t>
       </w:r>
@@ -1508,7 +1636,23 @@
           <w:szCs w:val="20"/>
         </w:rPr>
         <w:tab/>
-        <w:t xml:space="preserve">: Balon Payment (Wajib Bayar Bunga Setiap Minggu &amp; </w:t>
+        <w:t xml:space="preserve">: Balon </w:t>
+      </w:r>
+      <w:proofErr w:type="spellStart"/>
+      <w:r>
+        <w:rPr>
+          <w:sz w:val="20"/>
+          <w:szCs w:val="20"/>
+        </w:rPr>
+        <w:t>Payment</w:t>
+      </w:r>
+      <w:proofErr w:type="spellEnd"/>
+      <w:r>
+        <w:rPr>
+          <w:sz w:val="20"/>
+          <w:szCs w:val="20"/>
+        </w:rPr>
+        <w:t xml:space="preserve"> (Wajib Bayar Bunga Setiap Minggu &amp; </w:t>
       </w:r>
     </w:p>
     <w:p>
@@ -1690,7 +1834,7 @@
           <w:sz w:val="20"/>
           <w:szCs w:val="20"/>
         </w:rPr>
-        <w:t xml:space="preserve">  </w:t>
+        <w:t xml:space="preserve"> </w:t>
       </w:r>
       <w:r>
         <w:rPr>
@@ -1752,40 +1896,25 @@
           <w:szCs w:val="20"/>
           <w:lang w:val="en-US"/>
         </w:rPr>
-        <w:fldChar w:fldCharType="begin"/>
-      </w:r>
-      <w:r>
-        <w:rPr>
-          <w:sz w:val="20"/>
-          <w:szCs w:val="20"/>
-          <w:lang w:val="en-US"/>
-        </w:rPr>
-        <w:instrText xml:space="preserve"> MERGEFIELD hari </w:instrText>
-      </w:r>
-      <w:r>
-        <w:rPr>
-          <w:sz w:val="20"/>
-          <w:szCs w:val="20"/>
-          <w:lang w:val="en-US"/>
-        </w:rPr>
-        <w:fldChar w:fldCharType="separate"/>
-      </w:r>
-      <w:r>
-        <w:rPr>
-          <w:noProof/>
-          <w:sz w:val="20"/>
-          <w:szCs w:val="20"/>
-          <w:lang w:val="en-US"/>
-        </w:rPr>
-        <w:t>Senin</w:t>
-      </w:r>
-      <w:r>
-        <w:rPr>
-          <w:sz w:val="20"/>
-          <w:szCs w:val="20"/>
-          <w:lang w:val="en-US"/>
-        </w:rPr>
-        <w:fldChar w:fldCharType="end"/>
+        <w:t>{{</w:t>
+      </w:r>
+      <w:proofErr w:type="spellStart"/>
+      <w:r>
+        <w:rPr>
+          <w:sz w:val="20"/>
+          <w:szCs w:val="20"/>
+          <w:lang w:val="en-US"/>
+        </w:rPr>
+        <w:t>tenggat_angsuran</w:t>
+      </w:r>
+      <w:proofErr w:type="spellEnd"/>
+      <w:r>
+        <w:rPr>
+          <w:sz w:val="20"/>
+          <w:szCs w:val="20"/>
+          <w:lang w:val="en-US"/>
+        </w:rPr>
+        <w:t>}}</w:t>
       </w:r>
     </w:p>
     <w:p>
@@ -1912,7 +2041,23 @@
           <w:sz w:val="20"/>
           <w:szCs w:val="20"/>
         </w:rPr>
-        <w:t>{{nomor_rekening_pinjaman}}</w:t>
+        <w:t>{{</w:t>
+      </w:r>
+      <w:proofErr w:type="spellStart"/>
+      <w:r>
+        <w:rPr>
+          <w:sz w:val="20"/>
+          <w:szCs w:val="20"/>
+        </w:rPr>
+        <w:t>nomor_rekening_pinjaman</w:t>
+      </w:r>
+      <w:proofErr w:type="spellEnd"/>
+      <w:r>
+        <w:rPr>
+          <w:sz w:val="20"/>
+          <w:szCs w:val="20"/>
+        </w:rPr>
+        <w:t>}}</w:t>
       </w:r>
     </w:p>
     <w:p>
@@ -1960,7 +2105,23 @@
           <w:sz w:val="20"/>
           <w:szCs w:val="20"/>
         </w:rPr>
-        <w:t>{{tujuan_penggunaan}}</w:t>
+        <w:t>{{</w:t>
+      </w:r>
+      <w:proofErr w:type="spellStart"/>
+      <w:r>
+        <w:rPr>
+          <w:sz w:val="20"/>
+          <w:szCs w:val="20"/>
+        </w:rPr>
+        <w:t>tujuan_penggunaan</w:t>
+      </w:r>
+      <w:proofErr w:type="spellEnd"/>
+      <w:r>
+        <w:rPr>
+          <w:sz w:val="20"/>
+          <w:szCs w:val="20"/>
+        </w:rPr>
+        <w:t>}}</w:t>
       </w:r>
     </w:p>
     <w:p>
@@ -2112,7 +2273,23 @@
           <w:sz w:val="20"/>
           <w:szCs w:val="20"/>
         </w:rPr>
-        <w:t>{{nomor_surat}}</w:t>
+        <w:t>{{</w:t>
+      </w:r>
+      <w:proofErr w:type="spellStart"/>
+      <w:r>
+        <w:rPr>
+          <w:sz w:val="20"/>
+          <w:szCs w:val="20"/>
+        </w:rPr>
+        <w:t>nomor_surat</w:t>
+      </w:r>
+      <w:proofErr w:type="spellEnd"/>
+      <w:r>
+        <w:rPr>
+          <w:sz w:val="20"/>
+          <w:szCs w:val="20"/>
+        </w:rPr>
+        <w:t>}}</w:t>
       </w:r>
       <w:r>
         <w:rPr>
@@ -2307,7 +2484,55 @@
           <w:sz w:val="20"/>
           <w:szCs w:val="20"/>
         </w:rPr>
-        <w:t>stem pencatatan berdasarkan laporan pembayaran yang ditandatangani petugas BANK dan PEMINJAM pada Kartu Pembayaran Angsuran dan Collection Sheet,  apabila terdapat perbedaan diantara catatan tersebut, BANK berpedoman pada pencatatan BANK yang dianggap benar;</w:t>
+        <w:t xml:space="preserve">stem pencatatan berdasarkan laporan pembayaran yang ditandatangani petugas BANK dan PEMINJAM pada Kartu Pembayaran Angsuran dan </w:t>
+      </w:r>
+      <w:proofErr w:type="spellStart"/>
+      <w:r>
+        <w:rPr>
+          <w:sz w:val="20"/>
+          <w:szCs w:val="20"/>
+        </w:rPr>
+        <w:t>Collection</w:t>
+      </w:r>
+      <w:proofErr w:type="spellEnd"/>
+      <w:r>
+        <w:rPr>
+          <w:sz w:val="20"/>
+          <w:szCs w:val="20"/>
+        </w:rPr>
+        <w:t xml:space="preserve"> </w:t>
+      </w:r>
+      <w:proofErr w:type="spellStart"/>
+      <w:r>
+        <w:rPr>
+          <w:sz w:val="20"/>
+          <w:szCs w:val="20"/>
+        </w:rPr>
+        <w:t>Sheet</w:t>
+      </w:r>
+      <w:proofErr w:type="spellEnd"/>
+      <w:r>
+        <w:rPr>
+          <w:sz w:val="20"/>
+          <w:szCs w:val="20"/>
+        </w:rPr>
+        <w:t xml:space="preserve">,  apabila terdapat perbedaan </w:t>
+      </w:r>
+      <w:proofErr w:type="spellStart"/>
+      <w:r>
+        <w:rPr>
+          <w:sz w:val="20"/>
+          <w:szCs w:val="20"/>
+        </w:rPr>
+        <w:t>diantara</w:t>
+      </w:r>
+      <w:proofErr w:type="spellEnd"/>
+      <w:r>
+        <w:rPr>
+          <w:sz w:val="20"/>
+          <w:szCs w:val="20"/>
+        </w:rPr>
+        <w:t xml:space="preserve"> catatan tersebut, BANK berpedoman pada pencatatan BANK yang dianggap benar;</w:t>
       </w:r>
     </w:p>
     <w:p>
@@ -2373,7 +2598,23 @@
           <w:sz w:val="20"/>
           <w:szCs w:val="20"/>
         </w:rPr>
-        <w:t>Penerima fasilitas pinjaman bersedia membayar denda sebesar 0,1% perhari dari angsuran pokok, apabila terlambat melakukan pembayaran angsuran (lewat tanggal jatuh tempo pembayaran)</w:t>
+        <w:t xml:space="preserve">Penerima fasilitas pinjaman bersedia membayar denda sebesar 0,1% </w:t>
+      </w:r>
+      <w:proofErr w:type="spellStart"/>
+      <w:r>
+        <w:rPr>
+          <w:sz w:val="20"/>
+          <w:szCs w:val="20"/>
+        </w:rPr>
+        <w:t>perhari</w:t>
+      </w:r>
+      <w:proofErr w:type="spellEnd"/>
+      <w:r>
+        <w:rPr>
+          <w:sz w:val="20"/>
+          <w:szCs w:val="20"/>
+        </w:rPr>
+        <w:t xml:space="preserve"> dari angsuran pokok, apabila terlambat melakukan pembayaran angsuran (lewat tanggal jatuh tempo pembayaran)</w:t>
       </w:r>
     </w:p>
     <w:p>
@@ -4185,7 +4426,39 @@
           <w:sz w:val="20"/>
           <w:szCs w:val="20"/>
         </w:rPr>
-        <w:t>Surat Konfirmasi dan Kesepakatan Pinjaman ini dibuat di Cirebon pada hari dan tanggal sebagaimana tersebut diatas. Surat Konfirmasi dan Kesepakatan Pinjaman ini berlaku 5 (lima) hari kerja, sejak tanggal surat ini. BANK berhak secara sepihak melakukan pembatalan fasilitas pinjaman yang akan diberikan kepada PEMINJAM ini, apabila sampai batas waktu tersebut belum ditanda tangani PEMINJAM dan pasangannya (Suami/Isteri/Orang tua/Anak).</w:t>
+        <w:t xml:space="preserve">Surat Konfirmasi dan Kesepakatan Pinjaman ini dibuat di Cirebon pada hari dan tanggal sebagaimana tersebut </w:t>
+      </w:r>
+      <w:proofErr w:type="spellStart"/>
+      <w:r>
+        <w:rPr>
+          <w:sz w:val="20"/>
+          <w:szCs w:val="20"/>
+        </w:rPr>
+        <w:t>diatas</w:t>
+      </w:r>
+      <w:proofErr w:type="spellEnd"/>
+      <w:r>
+        <w:rPr>
+          <w:sz w:val="20"/>
+          <w:szCs w:val="20"/>
+        </w:rPr>
+        <w:t>. Surat Konfirmasi dan Kesepakatan Pinjaman ini berlaku 5 (lima) hari kerja, sejak tanggal surat ini. BANK berhak secara sepihak melakukan pembatalan fasilitas pinjaman yang akan diberikan kepada PEMINJAM ini, apabila sampai batas waktu tersebut belum ditanda tangani PEMINJAM dan pasangannya (Suami/</w:t>
+      </w:r>
+      <w:proofErr w:type="spellStart"/>
+      <w:r>
+        <w:rPr>
+          <w:sz w:val="20"/>
+          <w:szCs w:val="20"/>
+        </w:rPr>
+        <w:t>Isteri</w:t>
+      </w:r>
+      <w:proofErr w:type="spellEnd"/>
+      <w:r>
+        <w:rPr>
+          <w:sz w:val="20"/>
+          <w:szCs w:val="20"/>
+        </w:rPr>
+        <w:t>/Orang tua/Anak).</w:t>
       </w:r>
     </w:p>
     <w:p>
@@ -4459,8 +4732,19 @@
                 <w:szCs w:val="16"/>
                 <w:u w:val="single"/>
               </w:rPr>
-              <w:t>Aie Soesan</w:t>
+              <w:t xml:space="preserve">Aie </w:t>
             </w:r>
+            <w:proofErr w:type="spellStart"/>
+            <w:r>
+              <w:rPr>
+                <w:rFonts w:ascii="Arial" w:hAnsi="Arial"/>
+                <w:sz w:val="16"/>
+                <w:szCs w:val="16"/>
+                <w:u w:val="single"/>
+              </w:rPr>
+              <w:t>Soesan</w:t>
+            </w:r>
+            <w:proofErr w:type="spellEnd"/>
           </w:p>
           <w:p>
             <w:pPr>
@@ -4589,7 +4873,27 @@
                 <w:szCs w:val="16"/>
                 <w:u w:val="single"/>
               </w:rPr>
-              <w:t>{{nama_debitur}}</w:t>
+              <w:t>{{</w:t>
+            </w:r>
+            <w:proofErr w:type="spellStart"/>
+            <w:r>
+              <w:rPr>
+                <w:rFonts w:ascii="Arial" w:hAnsi="Arial"/>
+                <w:sz w:val="16"/>
+                <w:szCs w:val="16"/>
+                <w:u w:val="single"/>
+              </w:rPr>
+              <w:t>nama_debitur</w:t>
+            </w:r>
+            <w:proofErr w:type="spellEnd"/>
+            <w:r>
+              <w:rPr>
+                <w:rFonts w:ascii="Arial" w:hAnsi="Arial"/>
+                <w:sz w:val="16"/>
+                <w:szCs w:val="16"/>
+                <w:u w:val="single"/>
+              </w:rPr>
+              <w:t>}}</w:t>
             </w:r>
           </w:p>
           <w:p>
@@ -4719,7 +5023,27 @@
                 <w:szCs w:val="16"/>
                 <w:u w:val="single"/>
               </w:rPr>
-              <w:t>{{nama_penjamin}}</w:t>
+              <w:t>{{</w:t>
+            </w:r>
+            <w:proofErr w:type="spellStart"/>
+            <w:r>
+              <w:rPr>
+                <w:rFonts w:ascii="Arial" w:hAnsi="Arial"/>
+                <w:sz w:val="16"/>
+                <w:szCs w:val="16"/>
+                <w:u w:val="single"/>
+              </w:rPr>
+              <w:t>nama_penjamin</w:t>
+            </w:r>
+            <w:proofErr w:type="spellEnd"/>
+            <w:r>
+              <w:rPr>
+                <w:rFonts w:ascii="Arial" w:hAnsi="Arial"/>
+                <w:sz w:val="16"/>
+                <w:szCs w:val="16"/>
+                <w:u w:val="single"/>
+              </w:rPr>
+              <w:t>}}</w:t>
             </w:r>
           </w:p>
           <w:bookmarkEnd w:id="6"/>
@@ -5035,7 +5359,27 @@
                 <w:szCs w:val="16"/>
                 <w:u w:val="single"/>
               </w:rPr>
-              <w:t>{{nama_debitur}}</w:t>
+              <w:t>{{</w:t>
+            </w:r>
+            <w:proofErr w:type="spellStart"/>
+            <w:r>
+              <w:rPr>
+                <w:rFonts w:ascii="Arial" w:hAnsi="Arial"/>
+                <w:sz w:val="16"/>
+                <w:szCs w:val="16"/>
+                <w:u w:val="single"/>
+              </w:rPr>
+              <w:t>nama_debitur</w:t>
+            </w:r>
+            <w:proofErr w:type="spellEnd"/>
+            <w:r>
+              <w:rPr>
+                <w:rFonts w:ascii="Arial" w:hAnsi="Arial"/>
+                <w:sz w:val="16"/>
+                <w:szCs w:val="16"/>
+                <w:u w:val="single"/>
+              </w:rPr>
+              <w:t>}}</w:t>
             </w:r>
           </w:p>
           <w:p>
@@ -5169,7 +5513,27 @@
                 <w:szCs w:val="16"/>
                 <w:u w:val="single"/>
               </w:rPr>
-              <w:t>{{nama_debitur}}</w:t>
+              <w:t>{{</w:t>
+            </w:r>
+            <w:proofErr w:type="spellStart"/>
+            <w:r>
+              <w:rPr>
+                <w:rFonts w:ascii="Arial" w:hAnsi="Arial"/>
+                <w:sz w:val="16"/>
+                <w:szCs w:val="16"/>
+                <w:u w:val="single"/>
+              </w:rPr>
+              <w:t>nama_debitur</w:t>
+            </w:r>
+            <w:proofErr w:type="spellEnd"/>
+            <w:r>
+              <w:rPr>
+                <w:rFonts w:ascii="Arial" w:hAnsi="Arial"/>
+                <w:sz w:val="16"/>
+                <w:szCs w:val="16"/>
+                <w:u w:val="single"/>
+              </w:rPr>
+              <w:t>}}</w:t>
             </w:r>
           </w:p>
           <w:p>
@@ -5938,7 +6302,23 @@
           <w:sz w:val="18"/>
           <w:szCs w:val="18"/>
         </w:rPr>
-        <w:t>{{nomor_surat}}</w:t>
+        <w:t>{{</w:t>
+      </w:r>
+      <w:proofErr w:type="spellStart"/>
+      <w:r>
+        <w:rPr>
+          <w:sz w:val="18"/>
+          <w:szCs w:val="18"/>
+        </w:rPr>
+        <w:t>nomor_surat</w:t>
+      </w:r>
+      <w:proofErr w:type="spellEnd"/>
+      <w:r>
+        <w:rPr>
+          <w:sz w:val="18"/>
+          <w:szCs w:val="18"/>
+        </w:rPr>
+        <w:t>}}</w:t>
       </w:r>
     </w:p>
     <w:p>
@@ -5964,7 +6344,23 @@
           <w:sz w:val="18"/>
           <w:szCs w:val="18"/>
         </w:rPr>
-        <w:t>Kami  yang bertanda-tangan dibawah ini;</w:t>
+        <w:t xml:space="preserve">Kami  yang bertanda-tangan </w:t>
+      </w:r>
+      <w:proofErr w:type="spellStart"/>
+      <w:r>
+        <w:rPr>
+          <w:sz w:val="18"/>
+          <w:szCs w:val="18"/>
+        </w:rPr>
+        <w:t>dibawah</w:t>
+      </w:r>
+      <w:proofErr w:type="spellEnd"/>
+      <w:r>
+        <w:rPr>
+          <w:sz w:val="18"/>
+          <w:szCs w:val="18"/>
+        </w:rPr>
+        <w:t xml:space="preserve"> ini;</w:t>
       </w:r>
     </w:p>
     <w:p>
@@ -6007,7 +6403,23 @@
           <w:sz w:val="18"/>
           <w:szCs w:val="18"/>
         </w:rPr>
-        <w:t>{{nama_debitur}}</w:t>
+        <w:t>{{</w:t>
+      </w:r>
+      <w:proofErr w:type="spellStart"/>
+      <w:r>
+        <w:rPr>
+          <w:sz w:val="18"/>
+          <w:szCs w:val="18"/>
+        </w:rPr>
+        <w:t>nama_debitur</w:t>
+      </w:r>
+      <w:proofErr w:type="spellEnd"/>
+      <w:r>
+        <w:rPr>
+          <w:sz w:val="18"/>
+          <w:szCs w:val="18"/>
+        </w:rPr>
+        <w:t>}}</w:t>
       </w:r>
     </w:p>
     <w:p>
@@ -6024,7 +6436,23 @@
           <w:sz w:val="18"/>
           <w:szCs w:val="18"/>
         </w:rPr>
-        <w:t>Tempat/Tgl Lahir</w:t>
+        <w:t>Tempat/</w:t>
+      </w:r>
+      <w:proofErr w:type="spellStart"/>
+      <w:r>
+        <w:rPr>
+          <w:sz w:val="18"/>
+          <w:szCs w:val="18"/>
+        </w:rPr>
+        <w:t>Tgl</w:t>
+      </w:r>
+      <w:proofErr w:type="spellEnd"/>
+      <w:r>
+        <w:rPr>
+          <w:sz w:val="18"/>
+          <w:szCs w:val="18"/>
+        </w:rPr>
+        <w:t xml:space="preserve"> Lahir</w:t>
       </w:r>
       <w:r>
         <w:rPr>
@@ -6039,7 +6467,39 @@
           <w:sz w:val="18"/>
           <w:szCs w:val="18"/>
         </w:rPr>
-        <w:t>{{tempat_lahir_debitur}}, {{tanggal_lahir_debitur}}</w:t>
+        <w:t>{{</w:t>
+      </w:r>
+      <w:proofErr w:type="spellStart"/>
+      <w:r>
+        <w:rPr>
+          <w:sz w:val="18"/>
+          <w:szCs w:val="18"/>
+        </w:rPr>
+        <w:t>tempat_lahir_debitur</w:t>
+      </w:r>
+      <w:proofErr w:type="spellEnd"/>
+      <w:r>
+        <w:rPr>
+          <w:sz w:val="18"/>
+          <w:szCs w:val="18"/>
+        </w:rPr>
+        <w:t>}}, {{</w:t>
+      </w:r>
+      <w:proofErr w:type="spellStart"/>
+      <w:r>
+        <w:rPr>
+          <w:sz w:val="18"/>
+          <w:szCs w:val="18"/>
+        </w:rPr>
+        <w:t>tanggal_lahir_debitur</w:t>
+      </w:r>
+      <w:proofErr w:type="spellEnd"/>
+      <w:r>
+        <w:rPr>
+          <w:sz w:val="18"/>
+          <w:szCs w:val="18"/>
+        </w:rPr>
+        <w:t>}}</w:t>
       </w:r>
     </w:p>
     <w:p>
@@ -6078,7 +6538,23 @@
           <w:sz w:val="18"/>
           <w:szCs w:val="18"/>
         </w:rPr>
-        <w:t>{{alamat_debitur}}</w:t>
+        <w:t>{{</w:t>
+      </w:r>
+      <w:proofErr w:type="spellStart"/>
+      <w:r>
+        <w:rPr>
+          <w:sz w:val="18"/>
+          <w:szCs w:val="18"/>
+        </w:rPr>
+        <w:t>alamat_debitur</w:t>
+      </w:r>
+      <w:proofErr w:type="spellEnd"/>
+      <w:r>
+        <w:rPr>
+          <w:sz w:val="18"/>
+          <w:szCs w:val="18"/>
+        </w:rPr>
+        <w:t>}}</w:t>
       </w:r>
     </w:p>
     <w:p>
@@ -6125,7 +6601,23 @@
           <w:sz w:val="18"/>
           <w:szCs w:val="18"/>
         </w:rPr>
-        <w:t>{{no_ktp_debitur}}</w:t>
+        <w:t>{{</w:t>
+      </w:r>
+      <w:proofErr w:type="spellStart"/>
+      <w:r>
+        <w:rPr>
+          <w:sz w:val="18"/>
+          <w:szCs w:val="18"/>
+        </w:rPr>
+        <w:t>no_ktp_debitur</w:t>
+      </w:r>
+      <w:proofErr w:type="spellEnd"/>
+      <w:r>
+        <w:rPr>
+          <w:sz w:val="18"/>
+          <w:szCs w:val="18"/>
+        </w:rPr>
+        <w:t>}}</w:t>
       </w:r>
     </w:p>
     <w:p>
@@ -6216,7 +6708,23 @@
           <w:sz w:val="18"/>
           <w:szCs w:val="18"/>
         </w:rPr>
-        <w:t>Tempat/Tgl Lahir</w:t>
+        <w:t>Tempat/</w:t>
+      </w:r>
+      <w:proofErr w:type="spellStart"/>
+      <w:r>
+        <w:rPr>
+          <w:sz w:val="18"/>
+          <w:szCs w:val="18"/>
+        </w:rPr>
+        <w:t>Tgl</w:t>
+      </w:r>
+      <w:proofErr w:type="spellEnd"/>
+      <w:r>
+        <w:rPr>
+          <w:sz w:val="18"/>
+          <w:szCs w:val="18"/>
+        </w:rPr>
+        <w:t xml:space="preserve"> Lahir</w:t>
       </w:r>
       <w:r>
         <w:rPr>
@@ -6259,7 +6767,23 @@
           <w:sz w:val="18"/>
           <w:szCs w:val="18"/>
         </w:rPr>
-        <w:t>{{tempat_lahir_penjamin}}</w:t>
+        <w:t>{{</w:t>
+      </w:r>
+      <w:proofErr w:type="spellStart"/>
+      <w:r>
+        <w:rPr>
+          <w:sz w:val="18"/>
+          <w:szCs w:val="18"/>
+        </w:rPr>
+        <w:t>tempat_lahir_penjamin</w:t>
+      </w:r>
+      <w:proofErr w:type="spellEnd"/>
+      <w:r>
+        <w:rPr>
+          <w:sz w:val="18"/>
+          <w:szCs w:val="18"/>
+        </w:rPr>
+        <w:t>}}</w:t>
       </w:r>
       <w:r>
         <w:rPr>
@@ -6358,7 +6882,23 @@
           <w:sz w:val="18"/>
           <w:szCs w:val="18"/>
         </w:rPr>
-        <w:t>{{alamat_penjamin}}</w:t>
+        <w:t>{{</w:t>
+      </w:r>
+      <w:proofErr w:type="spellStart"/>
+      <w:r>
+        <w:rPr>
+          <w:sz w:val="18"/>
+          <w:szCs w:val="18"/>
+        </w:rPr>
+        <w:t>alamat_penjamin</w:t>
+      </w:r>
+      <w:proofErr w:type="spellEnd"/>
+      <w:r>
+        <w:rPr>
+          <w:sz w:val="18"/>
+          <w:szCs w:val="18"/>
+        </w:rPr>
+        <w:t>}}</w:t>
       </w:r>
     </w:p>
     <w:p>
@@ -6464,6 +7004,7 @@
         </w:rPr>
         <w:t>{{</w:t>
       </w:r>
+      <w:proofErr w:type="spellStart"/>
       <w:r>
         <w:rPr>
           <w:i/>
@@ -6472,6 +7013,7 @@
         </w:rPr>
         <w:t>hubungan_debitur_penjamin</w:t>
       </w:r>
+      <w:proofErr w:type="spellEnd"/>
       <w:r>
         <w:rPr>
           <w:i/>
@@ -6540,7 +7082,23 @@
           <w:sz w:val="18"/>
           <w:szCs w:val="18"/>
         </w:rPr>
-        <w:t>Untuk menerima fasilitas kredit yang akan diberikan oleh perseroan, maka kami menjaminkan barang-barang milik kami, yang oleh petugas perseroan juga diambil foto-nya, yaitu sebagai berikut;</w:t>
+        <w:t xml:space="preserve">Untuk menerima fasilitas kredit yang akan diberikan oleh perseroan, maka kami menjaminkan barang-barang milik kami, yang oleh petugas perseroan juga diambil </w:t>
+      </w:r>
+      <w:proofErr w:type="spellStart"/>
+      <w:r>
+        <w:rPr>
+          <w:sz w:val="18"/>
+          <w:szCs w:val="18"/>
+        </w:rPr>
+        <w:t>foto-nya</w:t>
+      </w:r>
+      <w:proofErr w:type="spellEnd"/>
+      <w:r>
+        <w:rPr>
+          <w:sz w:val="18"/>
+          <w:szCs w:val="18"/>
+        </w:rPr>
+        <w:t>, yaitu sebagai berikut;</w:t>
       </w:r>
     </w:p>
     <w:p>
@@ -6632,8 +7190,18 @@
                 <w:szCs w:val="18"/>
                 <w:lang w:val="en-US" w:eastAsia="en-US"/>
               </w:rPr>
-              <w:t>Nama Barang</w:t>
+              <w:t xml:space="preserve">Nama </w:t>
             </w:r>
+            <w:proofErr w:type="spellStart"/>
+            <w:r>
+              <w:rPr>
+                <w:sz w:val="18"/>
+                <w:szCs w:val="18"/>
+                <w:lang w:val="en-US" w:eastAsia="en-US"/>
+              </w:rPr>
+              <w:t>Barang</w:t>
+            </w:r>
+            <w:proofErr w:type="spellEnd"/>
           </w:p>
         </w:tc>
         <w:tc>
@@ -6762,6 +7330,7 @@
               </w:rPr>
               <w:t>{{</w:t>
             </w:r>
+            <w:proofErr w:type="spellStart"/>
             <w:r>
               <w:rPr>
                 <w:sz w:val="18"/>
@@ -6770,6 +7339,7 @@
               </w:rPr>
               <w:t>no</w:t>
             </w:r>
+            <w:proofErr w:type="spellEnd"/>
             <w:r>
               <w:rPr>
                 <w:sz w:val="18"/>
@@ -6934,12 +7504,21 @@
         </w:rPr>
         <w:t>/</w:t>
       </w:r>
-      <w:r>
-        <w:rPr>
-          <w:sz w:val="18"/>
-          <w:szCs w:val="18"/>
-        </w:rPr>
-        <w:t>barang_elektronik}}</w:t>
+      <w:proofErr w:type="spellStart"/>
+      <w:r>
+        <w:rPr>
+          <w:sz w:val="18"/>
+          <w:szCs w:val="18"/>
+        </w:rPr>
+        <w:t>barang_elektronik</w:t>
+      </w:r>
+      <w:proofErr w:type="spellEnd"/>
+      <w:r>
+        <w:rPr>
+          <w:sz w:val="18"/>
+          <w:szCs w:val="18"/>
+        </w:rPr>
+        <w:t>}}</w:t>
       </w:r>
     </w:p>
     <w:p>
@@ -7050,8 +7629,18 @@
                 <w:szCs w:val="18"/>
                 <w:lang w:val="en-US" w:eastAsia="en-US"/>
               </w:rPr>
-              <w:t>Nama Barang</w:t>
+              <w:t xml:space="preserve">Nama </w:t>
             </w:r>
+            <w:proofErr w:type="spellStart"/>
+            <w:r>
+              <w:rPr>
+                <w:sz w:val="18"/>
+                <w:szCs w:val="18"/>
+                <w:lang w:val="en-US" w:eastAsia="en-US"/>
+              </w:rPr>
+              <w:t>Barang</w:t>
+            </w:r>
+            <w:proofErr w:type="spellEnd"/>
           </w:p>
         </w:tc>
         <w:tc>
@@ -7567,7 +8156,23 @@
           <w:sz w:val="18"/>
           <w:szCs w:val="18"/>
         </w:rPr>
-        <w:t>Kami menerangkan dan menyatakan bahwa barang-barang tersebut diatas adalah benar-benar milik kami. Kami menyatakan bahwa apabila dikemudian hari, kami mengalami kesulitan dalam pembayaran angsuran atas kredit yang kami terima dari perseroan, maka kami akan menyerahkan barang-barang yang dijaminkan tersebut dengan sukarela kepada petugas perseroan untuk melunasi pinjaman atau saldo pinjaman kami.</w:t>
+        <w:t xml:space="preserve">Kami menerangkan dan menyatakan bahwa barang-barang tersebut </w:t>
+      </w:r>
+      <w:proofErr w:type="spellStart"/>
+      <w:r>
+        <w:rPr>
+          <w:sz w:val="18"/>
+          <w:szCs w:val="18"/>
+        </w:rPr>
+        <w:t>diatas</w:t>
+      </w:r>
+      <w:proofErr w:type="spellEnd"/>
+      <w:r>
+        <w:rPr>
+          <w:sz w:val="18"/>
+          <w:szCs w:val="18"/>
+        </w:rPr>
+        <w:t xml:space="preserve"> adalah benar-benar milik kami. Kami menyatakan bahwa apabila dikemudian hari, kami mengalami kesulitan dalam pembayaran angsuran atas kredit yang kami terima dari perseroan, maka kami akan menyerahkan barang-barang yang dijaminkan tersebut dengan sukarela kepada petugas perseroan untuk melunasi pinjaman atau saldo pinjaman kami.</w:t>
       </w:r>
     </w:p>
     <w:p>
@@ -7621,7 +8226,23 @@
           <w:sz w:val="18"/>
           <w:szCs w:val="18"/>
         </w:rPr>
-        <w:t>Demikian surat pernyataan ini kami buat dalam keadaan sehat jasmani dan rohani, serta tanpa paksaan dari pihak manapun. Dan sebelum mengisi dan menandatangani surat pernyataan ini, kami membacanya terlebih dahulu. Kami menyatakan pula bahwa kami mengerti dan memahami akan surat pernyataan ini.</w:t>
+        <w:t xml:space="preserve">Demikian surat pernyataan ini kami buat dalam keadaan sehat jasmani dan rohani, serta tanpa paksaan dari pihak </w:t>
+      </w:r>
+      <w:proofErr w:type="spellStart"/>
+      <w:r>
+        <w:rPr>
+          <w:sz w:val="18"/>
+          <w:szCs w:val="18"/>
+        </w:rPr>
+        <w:t>manapun</w:t>
+      </w:r>
+      <w:proofErr w:type="spellEnd"/>
+      <w:r>
+        <w:rPr>
+          <w:sz w:val="18"/>
+          <w:szCs w:val="18"/>
+        </w:rPr>
+        <w:t>. Dan sebelum mengisi dan menandatangani surat pernyataan ini, kami membacanya terlebih dahulu. Kami menyatakan pula bahwa kami mengerti dan memahami akan surat pernyataan ini.</w:t>
       </w:r>
     </w:p>
     <w:p>
@@ -7655,7 +8276,23 @@
           <w:sz w:val="18"/>
           <w:szCs w:val="18"/>
         </w:rPr>
-        <w:t>{{tanggal_surat_persetujuan_kredit}}</w:t>
+        <w:t>{{</w:t>
+      </w:r>
+      <w:proofErr w:type="spellStart"/>
+      <w:r>
+        <w:rPr>
+          <w:sz w:val="18"/>
+          <w:szCs w:val="18"/>
+        </w:rPr>
+        <w:t>tanggal_surat_persetujuan_kredit</w:t>
+      </w:r>
+      <w:proofErr w:type="spellEnd"/>
+      <w:r>
+        <w:rPr>
+          <w:sz w:val="18"/>
+          <w:szCs w:val="18"/>
+        </w:rPr>
+        <w:t>}}</w:t>
       </w:r>
     </w:p>
     <w:tbl>
@@ -8208,7 +8845,23 @@
           <w:rFonts w:ascii="Times New Roman" w:hAnsi="Times New Roman"/>
           <w:sz w:val="24"/>
         </w:rPr>
-        <w:t>{{nama_debitur}}</w:t>
+        <w:t>{{</w:t>
+      </w:r>
+      <w:proofErr w:type="spellStart"/>
+      <w:r>
+        <w:rPr>
+          <w:rFonts w:ascii="Times New Roman" w:hAnsi="Times New Roman"/>
+          <w:sz w:val="24"/>
+        </w:rPr>
+        <w:t>nama_debitur</w:t>
+      </w:r>
+      <w:proofErr w:type="spellEnd"/>
+      <w:r>
+        <w:rPr>
+          <w:rFonts w:ascii="Times New Roman" w:hAnsi="Times New Roman"/>
+          <w:sz w:val="24"/>
+        </w:rPr>
+        <w:t>}}</w:t>
       </w:r>
       <w:r>
         <w:rPr>
@@ -8244,7 +8897,23 @@
           <w:rFonts w:ascii="Times New Roman" w:hAnsi="Times New Roman"/>
           <w:sz w:val="24"/>
         </w:rPr>
-        <w:t>{{nomor_surat}}</w:t>
+        <w:t>{{</w:t>
+      </w:r>
+      <w:proofErr w:type="spellStart"/>
+      <w:r>
+        <w:rPr>
+          <w:rFonts w:ascii="Times New Roman" w:hAnsi="Times New Roman"/>
+          <w:sz w:val="24"/>
+        </w:rPr>
+        <w:t>nomor_surat</w:t>
+      </w:r>
+      <w:proofErr w:type="spellEnd"/>
+      <w:r>
+        <w:rPr>
+          <w:rFonts w:ascii="Times New Roman" w:hAnsi="Times New Roman"/>
+          <w:sz w:val="24"/>
+        </w:rPr>
+        <w:t>}}</w:t>
       </w:r>
       <w:r>
         <w:rPr>
@@ -8266,7 +8935,23 @@
           <w:rFonts w:ascii="Times New Roman" w:hAnsi="Times New Roman"/>
           <w:sz w:val="24"/>
         </w:rPr>
-        <w:t>{{tanggal_surat_persetujuan_kredit}}</w:t>
+        <w:t>{{</w:t>
+      </w:r>
+      <w:proofErr w:type="spellStart"/>
+      <w:r>
+        <w:rPr>
+          <w:rFonts w:ascii="Times New Roman" w:hAnsi="Times New Roman"/>
+          <w:sz w:val="24"/>
+        </w:rPr>
+        <w:t>tanggal_surat_persetujuan_kredit</w:t>
+      </w:r>
+      <w:proofErr w:type="spellEnd"/>
+      <w:r>
+        <w:rPr>
+          <w:rFonts w:ascii="Times New Roman" w:hAnsi="Times New Roman"/>
+          <w:sz w:val="24"/>
+        </w:rPr>
+        <w:t>}}</w:t>
       </w:r>
       <w:r>
         <w:rPr>
@@ -8308,8 +8993,8 @@
         <w:rPr>
           <w:noProof/>
         </w:rPr>
-        <w:pict w14:anchorId="4A0EE253">
-          <v:rect id="Rectangle 125" o:spid="_x0000_s2052" style="position:absolute;left:0;text-align:left;margin-left:1.5pt;margin-top:.3pt;width:15pt;height:13.5pt;z-index:5;visibility:visible;mso-wrap-style:square;mso-width-percent:0;mso-height-percent:0;mso-wrap-distance-left:9pt;mso-wrap-distance-top:0;mso-wrap-distance-right:9pt;mso-wrap-distance-bottom:0;mso-position-horizontal:absolute;mso-position-horizontal-relative:text;mso-position-vertical:absolute;mso-position-vertical-relative:text;mso-width-percent:0;mso-height-percent:0;mso-width-relative:page;mso-height-relative:page;v-text-anchor:top" o:gfxdata="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">
+        <w:pict w14:anchorId="2C55C475">
+          <v:rect id="_x0000_s2052" style="position:absolute;left:0;text-align:left;margin-left:1.5pt;margin-top:.3pt;width:15pt;height:13.5pt;z-index:5;visibility:visible;mso-wrap-style:square;mso-width-percent:0;mso-height-percent:0;mso-wrap-distance-left:9pt;mso-wrap-distance-top:0;mso-wrap-distance-right:9pt;mso-wrap-distance-bottom:0;mso-position-horizontal:absolute;mso-position-horizontal-relative:text;mso-position-vertical:absolute;mso-position-vertical-relative:text;mso-width-percent:0;mso-height-percent:0;mso-width-relative:page;mso-height-relative:page;v-text-anchor:top" o:gfxdata="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">
             <v:textbox>
               <w:txbxContent>
                 <w:p>
@@ -8399,15 +9084,7 @@
           <w:sz w:val="24"/>
         </w:rPr>
         <w:tab/>
-        <w:t xml:space="preserve">: </w:t>
-      </w:r>
-      <w:r>
-        <w:rPr>
-          <w:rFonts w:ascii="Times New Roman" w:hAnsi="Times New Roman"/>
-          <w:sz w:val="24"/>
-          <w:lang w:val="en-US"/>
-        </w:rPr>
-        <w:t xml:space="preserve"> </w:t>
+        <w:t>:</w:t>
       </w:r>
       <w:r>
         <w:rPr>
@@ -8415,33 +9092,7 @@
           <w:sz w:val="24"/>
           <w:szCs w:val="24"/>
         </w:rPr>
-        <w:t>{{nama_penjamin}}</w:t>
-      </w:r>
-      <w:r>
-        <w:rPr>
-          <w:rFonts w:ascii="Times New Roman" w:hAnsi="Times New Roman"/>
-          <w:sz w:val="24"/>
-          <w:szCs w:val="24"/>
-        </w:rPr>
-        <w:t xml:space="preserve"> ({{</w:t>
-      </w:r>
-      <w:bookmarkStart w:id="8" w:name="_Hlk202460900"/>
-      <w:r>
-        <w:rPr>
-          <w:rFonts w:ascii="Times New Roman" w:hAnsi="Times New Roman"/>
-          <w:sz w:val="24"/>
-          <w:szCs w:val="24"/>
-        </w:rPr>
-        <w:t>hubungan_debitur_penjamin</w:t>
-      </w:r>
-      <w:bookmarkEnd w:id="8"/>
-      <w:r>
-        <w:rPr>
-          <w:rFonts w:ascii="Times New Roman" w:hAnsi="Times New Roman"/>
-          <w:sz w:val="24"/>
-          <w:szCs w:val="24"/>
-        </w:rPr>
-        <w:t>}})</w:t>
+        <w:t xml:space="preserve"> </w:t>
       </w:r>
     </w:p>
     <w:p>
@@ -8473,7 +9124,7 @@
           <w:noProof/>
         </w:rPr>
         <w:pict w14:anchorId="701663EA">
-          <v:rect id="Rectangle 126" o:spid="_x0000_s2051" style="position:absolute;left:0;text-align:left;margin-left:1.5pt;margin-top:-.45pt;width:15pt;height:13.5pt;z-index:6;visibility:visible;mso-wrap-style:square;mso-width-percent:0;mso-height-percent:0;mso-wrap-distance-left:9pt;mso-wrap-distance-top:0;mso-wrap-distance-right:9pt;mso-wrap-distance-bottom:0;mso-position-horizontal:absolute;mso-position-horizontal-relative:text;mso-position-vertical:absolute;mso-position-vertical-relative:text;mso-width-percent:0;mso-height-percent:0;mso-width-relative:page;mso-height-relative:page;v-text-anchor:top" o:gfxdata="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"/>
+          <v:rect id="Rectangle 126" o:spid="_x0000_s2051" alt="" style="position:absolute;left:0;text-align:left;margin-left:1.5pt;margin-top:-.45pt;width:15pt;height:13.5pt;z-index:6;visibility:visible;mso-wrap-style:square;mso-wrap-edited:f;mso-width-percent:0;mso-height-percent:0;mso-wrap-distance-left:9pt;mso-wrap-distance-top:0;mso-wrap-distance-right:9pt;mso-wrap-distance-bottom:0;mso-position-horizontal:absolute;mso-position-horizontal-relative:text;mso-position-vertical:absolute;mso-position-vertical-relative:text;mso-width-percent:0;mso-height-percent:0;mso-width-relative:page;mso-height-relative:page;v-text-anchor:top"/>
         </w:pict>
       </w:r>
       <w:r>
@@ -8600,8 +9251,8 @@
         <w:rPr>
           <w:noProof/>
         </w:rPr>
-        <w:pict w14:anchorId="1FE419AF">
-          <v:rect id="Rectangle 127" o:spid="_x0000_s2050" style="position:absolute;left:0;text-align:left;margin-left:1.5pt;margin-top:-.15pt;width:15pt;height:13.5pt;z-index:7;visibility:visible;mso-wrap-style:square;mso-width-percent:0;mso-height-percent:0;mso-wrap-distance-left:9pt;mso-wrap-distance-top:0;mso-wrap-distance-right:9pt;mso-wrap-distance-bottom:0;mso-position-horizontal:absolute;mso-position-horizontal-relative:text;mso-position-vertical:absolute;mso-position-vertical-relative:text;mso-width-percent:0;mso-height-percent:0;mso-width-relative:page;mso-height-relative:page;v-text-anchor:top" o:gfxdata="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"/>
+        <w:pict w14:anchorId="347ED7C4">
+          <v:rect id="Rectangle 1" o:spid="_x0000_s2050" style="position:absolute;left:0;text-align:left;margin-left:1.5pt;margin-top:-.15pt;width:15pt;height:13.5pt;z-index:7;visibility:visible;mso-wrap-style:square;mso-width-percent:0;mso-height-percent:0;mso-wrap-distance-left:9pt;mso-wrap-distance-top:0;mso-wrap-distance-right:9pt;mso-wrap-distance-bottom:0;mso-position-horizontal:absolute;mso-position-horizontal-relative:text;mso-position-vertical:absolute;mso-position-vertical-relative:text;mso-width-percent:0;mso-height-percent:0;mso-width-relative:page;mso-height-relative:page;v-text-anchor:top" o:gfxdata="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"/>
         </w:pict>
       </w:r>
       <w:r>
@@ -8712,7 +9363,23 @@
           <w:rFonts w:ascii="Times New Roman" w:hAnsi="Times New Roman"/>
           <w:sz w:val="24"/>
         </w:rPr>
-        <w:t>Demikian tanda terima ini dibuat untuk melengkapi proses kredit di BPR SAHABAT SEJATI untuk disimpan di BPR sampai fasilitas yang saudara/i peroleh dinyatakan Lunas Bank.</w:t>
+        <w:t xml:space="preserve">Demikian tanda terima ini dibuat untuk melengkapi proses kredit di BPR SAHABAT SEJATI untuk disimpan di BPR sampai fasilitas yang saudara/i </w:t>
+      </w:r>
+      <w:proofErr w:type="spellStart"/>
+      <w:r>
+        <w:rPr>
+          <w:rFonts w:ascii="Times New Roman" w:hAnsi="Times New Roman"/>
+          <w:sz w:val="24"/>
+        </w:rPr>
+        <w:t>peroleh</w:t>
+      </w:r>
+      <w:proofErr w:type="spellEnd"/>
+      <w:r>
+        <w:rPr>
+          <w:rFonts w:ascii="Times New Roman" w:hAnsi="Times New Roman"/>
+          <w:sz w:val="24"/>
+        </w:rPr>
+        <w:t xml:space="preserve"> dinyatakan Lunas Bank.</w:t>
       </w:r>
       <w:r>
         <w:rPr>

</xml_diff>